<commit_message>
Started budget work and revised old things
</commit_message>
<xml_diff>
--- a/Group Project/1 - Audience Analysis/Audience analysis summary.docx
+++ b/Group Project/1 - Audience Analysis/Audience analysis summary.docx
@@ -4,6 +4,12 @@
   <w:body>
     <w:sdt>
       <w:sdtPr>
+        <w:rPr>
+          <w:smallCaps w:val="0"/>
+          <w:spacing w:val="0"/>
+          <w:sz w:val="20"/>
+          <w:szCs w:val="20"/>
+        </w:rPr>
         <w:id w:val="1546096712"/>
         <w:docPartObj>
           <w:docPartGallery w:val="Table of Contents"/>
@@ -14,10 +20,6 @@
         <w:rPr>
           <w:b/>
           <w:bCs/>
-          <w:smallCaps w:val="0"/>
-          <w:spacing w:val="0"/>
-          <w:sz w:val="20"/>
-          <w:szCs w:val="20"/>
         </w:rPr>
       </w:sdtEndPr>
       <w:sdtContent>
@@ -578,23 +580,7 @@
                 <w:noProof/>
                 <w:lang w:val="en-US"/>
               </w:rPr>
-              <w:t>Customer C</w:t>
-            </w:r>
-            <w:r>
-              <w:rPr>
-                <w:rStyle w:val="Collegamentoipertestuale"/>
-                <w:noProof/>
-                <w:lang w:val="en-US"/>
-              </w:rPr>
-              <w:t>o</w:t>
-            </w:r>
-            <w:r>
-              <w:rPr>
-                <w:rStyle w:val="Collegamentoipertestuale"/>
-                <w:noProof/>
-                <w:lang w:val="en-US"/>
-              </w:rPr>
-              <w:t>mmunication</w:t>
+              <w:t>Customer Communication</w:t>
             </w:r>
             <w:r>
               <w:rPr>
@@ -2021,13 +2007,7 @@
         <w:rPr>
           <w:lang w:val="en-US"/>
         </w:rPr>
-        <w:t>M</w:t>
-      </w:r>
-      <w:r>
-        <w:rPr>
-          <w:lang w:val="en-US"/>
-        </w:rPr>
-        <w:t>obile Applications Security</w:t>
+        <w:t>Mobile Applications Security</w:t>
       </w:r>
     </w:p>
     <w:p>
@@ -2529,13 +2509,7 @@
         <w:rPr>
           <w:lang w:val="en-US"/>
         </w:rPr>
-        <w:t xml:space="preserve">Customer </w:t>
-      </w:r>
-      <w:r>
-        <w:rPr>
-          <w:lang w:val="en-US"/>
-        </w:rPr>
-        <w:t>features</w:t>
+        <w:t>Customer features</w:t>
       </w:r>
       <w:bookmarkEnd w:id="5"/>
     </w:p>
@@ -2910,13 +2884,7 @@
         <w:rPr>
           <w:lang w:val="en-US"/>
         </w:rPr>
-        <w:t xml:space="preserve">Communication </w:t>
-      </w:r>
-      <w:r>
-        <w:rPr>
-          <w:lang w:val="en-US"/>
-        </w:rPr>
-        <w:t>Tactics</w:t>
+        <w:t>Communication Tactics</w:t>
       </w:r>
     </w:p>
     <w:p>
@@ -2932,13 +2900,7 @@
         <w:rPr>
           <w:lang w:val="en-US"/>
         </w:rPr>
-        <w:t xml:space="preserve">Customer </w:t>
-      </w:r>
-      <w:r>
-        <w:rPr>
-          <w:lang w:val="en-US"/>
-        </w:rPr>
-        <w:t>companies</w:t>
+        <w:t>Customer companies</w:t>
       </w:r>
       <w:bookmarkEnd w:id="8"/>
     </w:p>
@@ -3323,6 +3285,9 @@
           <w:numId w:val="4"/>
         </w:numPr>
         <w:rPr>
+          <w:rStyle w:val="Collegamentoipertestuale"/>
+          <w:color w:val="auto"/>
+          <w:u w:val="none"/>
           <w:lang w:val="en-US"/>
         </w:rPr>
       </w:pPr>
@@ -3338,6 +3303,69 @@
     </w:p>
     <w:p>
       <w:pPr>
+        <w:pStyle w:val="Paragrafoelenco"/>
+        <w:numPr>
+          <w:ilvl w:val="0"/>
+          <w:numId w:val="4"/>
+        </w:numPr>
+        <w:rPr>
+          <w:lang w:val="en-US"/>
+        </w:rPr>
+      </w:pPr>
+      <w:hyperlink r:id="rId15" w:history="1">
+        <w:r>
+          <w:rPr>
+            <w:rStyle w:val="Collegamentoipertestuale"/>
+            <w:lang w:val="en-US"/>
+          </w:rPr>
+          <w:t>Veracode</w:t>
+        </w:r>
+      </w:hyperlink>
+    </w:p>
+    <w:p>
+      <w:pPr>
+        <w:pStyle w:val="Paragrafoelenco"/>
+        <w:numPr>
+          <w:ilvl w:val="0"/>
+          <w:numId w:val="4"/>
+        </w:numPr>
+        <w:rPr>
+          <w:lang w:val="en-US"/>
+        </w:rPr>
+      </w:pPr>
+      <w:hyperlink r:id="rId16" w:history="1">
+        <w:r>
+          <w:rPr>
+            <w:rStyle w:val="Collegamentoipertestuale"/>
+            <w:lang w:val="en-US"/>
+          </w:rPr>
+          <w:t>MyMobileSecurity</w:t>
+        </w:r>
+      </w:hyperlink>
+    </w:p>
+    <w:p>
+      <w:pPr>
+        <w:pStyle w:val="Paragrafoelenco"/>
+        <w:numPr>
+          <w:ilvl w:val="0"/>
+          <w:numId w:val="4"/>
+        </w:numPr>
+        <w:rPr>
+          <w:lang w:val="en-US"/>
+        </w:rPr>
+      </w:pPr>
+      <w:hyperlink r:id="rId17" w:history="1">
+        <w:r>
+          <w:rPr>
+            <w:rStyle w:val="Collegamentoipertestuale"/>
+            <w:lang w:val="en-US"/>
+          </w:rPr>
+          <w:t>Syncdog</w:t>
+        </w:r>
+      </w:hyperlink>
+    </w:p>
+    <w:p>
+      <w:pPr>
         <w:rPr>
           <w:smallCaps/>
           <w:spacing w:val="5"/>
@@ -4088,13 +4116,7 @@
         <w:rPr>
           <w:lang w:val="en-US"/>
         </w:rPr>
-        <w:t xml:space="preserve">to see what </w:t>
-      </w:r>
-      <w:r>
-        <w:rPr>
-          <w:lang w:val="en-US"/>
-        </w:rPr>
-        <w:t xml:space="preserve">active trends </w:t>
+        <w:t xml:space="preserve">to see what active trends </w:t>
       </w:r>
       <w:r>
         <w:rPr>
@@ -6228,6 +6250,7 @@
   <w:style w:type="character" w:default="1" w:styleId="Carpredefinitoparagrafo">
     <w:name w:val="Default Paragraph Font"/>
     <w:uiPriority w:val="1"/>
+    <w:semiHidden/>
     <w:unhideWhenUsed/>
   </w:style>
   <w:style w:type="table" w:default="1" w:styleId="Tabellanormale">

</xml_diff>